<commit_message>
Update system info with Aryan Lokagariwar
</commit_message>
<xml_diff>
--- a/system_info.docx
+++ b/system_info.docx
@@ -41,13 +41,13 @@
         <w:pStyle w:val="Author"/>
       </w:pPr>
       <w:r>
-        <w:t xml:space="preserve">Your</w:t>
+        <w:t xml:space="preserve">Aryan</w:t>
       </w:r>
       <w:r>
         <w:t xml:space="preserve"> </w:t>
       </w:r>
       <w:r>
-        <w:t xml:space="preserve">Name</w:t>
+        <w:t xml:space="preserve">Lokagariwar</w:t>
       </w:r>
     </w:p>
     <w:p>
@@ -239,7 +239,7 @@
     </w:lvl>
   </w:abstractNum>
   <w:abstractNum w:abstractNumId="990">
-    <w:nsid w:val="2b24b6a6"/>
+    <w:nsid w:val="35350215"/>
     <w:multiLevelType w:val="multilevel"/>
     <w:lvl w:ilvl="0">
       <w:numFmt w:val="bullet"/>

</xml_diff>